<commit_message>
correccion back y front
</commit_message>
<xml_diff>
--- a/Documento/ENTREGA BACK END FINAL V2.docx
+++ b/Documento/ENTREGA BACK END FINAL V2.docx
@@ -4102,17 +4102,12 @@
         <w:t xml:space="preserve"> </w:t>
       </w:r>
       <w:proofErr w:type="spellStart"/>
-      <w:proofErr w:type="gramStart"/>
       <w:r>
         <w:t>end</w:t>
       </w:r>
       <w:proofErr w:type="spellEnd"/>
       <w:r>
-        <w:t xml:space="preserve">  y</w:t>
-      </w:r>
-      <w:proofErr w:type="gramEnd"/>
-      <w:r>
-        <w:t xml:space="preserve"> back </w:t>
+        <w:t xml:space="preserve">  y back </w:t>
       </w:r>
       <w:proofErr w:type="spellStart"/>
       <w:r>
@@ -4658,15 +4653,7 @@
         </w:r>
       </w:fldSimple>
       <w:r>
-        <w:t xml:space="preserve"> Diagrama de base de datos </w:t>
-      </w:r>
-      <w:proofErr w:type="gramStart"/>
-      <w:r>
-        <w:t>tablas  Libros</w:t>
-      </w:r>
-      <w:proofErr w:type="gramEnd"/>
-      <w:r>
-        <w:t xml:space="preserve"> Y autores/ relación  uno a muchos</w:t>
+        <w:t xml:space="preserve"> Diagrama de base de datos tablas  Libros Y autores/ relación  uno a muchos</w:t>
       </w:r>
       <w:bookmarkEnd w:id="11"/>
     </w:p>
@@ -5217,17 +5204,9 @@
               <w:rPr>
                 <w:rFonts w:eastAsia="Times New Roman"/>
               </w:rPr>
-              <w:t>auto_</w:t>
-            </w:r>
-            <w:proofErr w:type="gramStart"/>
-            <w:r>
-              <w:rPr>
-                <w:rFonts w:eastAsia="Times New Roman"/>
-              </w:rPr>
-              <w:t>increment,clave</w:t>
+              <w:t>auto_increment,clave</w:t>
             </w:r>
             <w:proofErr w:type="spellEnd"/>
-            <w:proofErr w:type="gramEnd"/>
             <w:r>
               <w:rPr>
                 <w:rFonts w:eastAsia="Times New Roman"/>
@@ -5296,7 +5275,6 @@
               </w:rPr>
             </w:pPr>
             <w:proofErr w:type="spellStart"/>
-            <w:proofErr w:type="gramStart"/>
             <w:r>
               <w:rPr>
                 <w:rFonts w:eastAsia="Times New Roman"/>
@@ -5308,14 +5286,7 @@
               <w:rPr>
                 <w:rFonts w:eastAsia="Times New Roman"/>
               </w:rPr>
-              <w:t>(</w:t>
-            </w:r>
-            <w:proofErr w:type="gramEnd"/>
-            <w:r>
-              <w:rPr>
-                <w:rFonts w:eastAsia="Times New Roman"/>
-              </w:rPr>
-              <w:t>255)</w:t>
+              <w:t>(255)</w:t>
             </w:r>
           </w:p>
         </w:tc>
@@ -5497,7 +5468,6 @@
               </w:rPr>
             </w:pPr>
             <w:proofErr w:type="spellStart"/>
-            <w:proofErr w:type="gramStart"/>
             <w:r>
               <w:rPr>
                 <w:rFonts w:eastAsia="Times New Roman"/>
@@ -5509,14 +5479,7 @@
               <w:rPr>
                 <w:rFonts w:eastAsia="Times New Roman"/>
               </w:rPr>
-              <w:t>(</w:t>
-            </w:r>
-            <w:proofErr w:type="gramEnd"/>
-            <w:r>
-              <w:rPr>
-                <w:rFonts w:eastAsia="Times New Roman"/>
-              </w:rPr>
-              <w:t>255)</w:t>
+              <w:t>(255)</w:t>
             </w:r>
           </w:p>
         </w:tc>
@@ -6261,7 +6224,6 @@
               </w:rPr>
             </w:pPr>
             <w:proofErr w:type="spellStart"/>
-            <w:proofErr w:type="gramStart"/>
             <w:r>
               <w:rPr>
                 <w:rFonts w:eastAsia="Times New Roman"/>
@@ -6273,14 +6235,7 @@
               <w:rPr>
                 <w:rFonts w:eastAsia="Times New Roman"/>
               </w:rPr>
-              <w:t>(</w:t>
-            </w:r>
-            <w:proofErr w:type="gramEnd"/>
-            <w:r>
-              <w:rPr>
-                <w:rFonts w:eastAsia="Times New Roman"/>
-              </w:rPr>
-              <w:t>255)</w:t>
+              <w:t>(255)</w:t>
             </w:r>
           </w:p>
         </w:tc>
@@ -6458,7 +6413,6 @@
               </w:rPr>
             </w:pPr>
             <w:proofErr w:type="spellStart"/>
-            <w:proofErr w:type="gramStart"/>
             <w:r>
               <w:rPr>
                 <w:rFonts w:eastAsia="Times New Roman"/>
@@ -6470,14 +6424,7 @@
               <w:rPr>
                 <w:rFonts w:eastAsia="Times New Roman"/>
               </w:rPr>
-              <w:t>(</w:t>
-            </w:r>
-            <w:proofErr w:type="gramEnd"/>
-            <w:r>
-              <w:rPr>
-                <w:rFonts w:eastAsia="Times New Roman"/>
-              </w:rPr>
-              <w:t>255)</w:t>
+              <w:t>(255)</w:t>
             </w:r>
           </w:p>
         </w:tc>
@@ -6779,7 +6726,6 @@
               <w:t xml:space="preserve">clave </w:t>
             </w:r>
             <w:proofErr w:type="spellStart"/>
-            <w:proofErr w:type="gramStart"/>
             <w:r>
               <w:rPr>
                 <w:rFonts w:eastAsia="Times New Roman"/>
@@ -6787,7 +6733,6 @@
               <w:t>autor,llave</w:t>
             </w:r>
             <w:proofErr w:type="spellEnd"/>
-            <w:proofErr w:type="gramEnd"/>
             <w:r>
               <w:rPr>
                 <w:rFonts w:eastAsia="Times New Roman"/>
@@ -7416,7 +7361,6 @@
               </w:rPr>
             </w:pPr>
             <w:proofErr w:type="spellStart"/>
-            <w:proofErr w:type="gramStart"/>
             <w:r>
               <w:rPr>
                 <w:rFonts w:eastAsia="Times New Roman"/>
@@ -7428,14 +7372,7 @@
               <w:rPr>
                 <w:rFonts w:eastAsia="Times New Roman"/>
               </w:rPr>
-              <w:t>(</w:t>
-            </w:r>
-            <w:proofErr w:type="gramEnd"/>
-            <w:r>
-              <w:rPr>
-                <w:rFonts w:eastAsia="Times New Roman"/>
-              </w:rPr>
-              <w:t>255)</w:t>
+              <w:t>(255)</w:t>
             </w:r>
           </w:p>
         </w:tc>
@@ -7618,7 +7555,6 @@
               </w:rPr>
             </w:pPr>
             <w:proofErr w:type="spellStart"/>
-            <w:proofErr w:type="gramStart"/>
             <w:r>
               <w:rPr>
                 <w:rFonts w:eastAsia="Times New Roman"/>
@@ -7630,14 +7566,7 @@
               <w:rPr>
                 <w:rFonts w:eastAsia="Times New Roman"/>
               </w:rPr>
-              <w:t>(</w:t>
-            </w:r>
-            <w:proofErr w:type="gramEnd"/>
-            <w:r>
-              <w:rPr>
-                <w:rFonts w:eastAsia="Times New Roman"/>
-              </w:rPr>
-              <w:t>255)</w:t>
+              <w:t>(255)</w:t>
             </w:r>
           </w:p>
         </w:tc>
@@ -7865,15 +7794,7 @@
         <w:t xml:space="preserve">Seleccionamos la base a utilizar, desplegamos las </w:t>
       </w:r>
       <w:r>
-        <w:t xml:space="preserve">bases disponibles </w:t>
-      </w:r>
-      <w:proofErr w:type="gramStart"/>
-      <w:r>
-        <w:t>e</w:t>
-      </w:r>
-      <w:proofErr w:type="gramEnd"/>
-      <w:r>
-        <w:t xml:space="preserve"> aplicamos </w:t>
+        <w:t xml:space="preserve">bases disponibles e aplicamos </w:t>
       </w:r>
       <w:r>
         <w:rPr>
@@ -8116,23 +8037,7 @@
           <w:b/>
           <w:bCs/>
         </w:rPr>
-        <w:t xml:space="preserve">INSERT INTO `autores` VALUES </w:t>
-      </w:r>
-      <w:proofErr w:type="gramStart"/>
-      <w:r>
-        <w:rPr>
-          <w:b/>
-          <w:bCs/>
-        </w:rPr>
-        <w:t>( '</w:t>
-      </w:r>
-      <w:proofErr w:type="gramEnd"/>
-      <w:r>
-        <w:rPr>
-          <w:b/>
-          <w:bCs/>
-        </w:rPr>
-        <w:t>2','Arregui', 'Landa');</w:t>
+        <w:t>INSERT INTO `autores` VALUES ( '2','Arregui', 'Landa');</w:t>
       </w:r>
     </w:p>
     <w:p/>
@@ -9279,10 +9184,7 @@
       <w:bookmarkStart w:id="45" w:name="_Toc155123103"/>
       <w:bookmarkStart w:id="46" w:name="_Hlk155123153"/>
       <w:r>
-        <w:t>BACK END</w:t>
-      </w:r>
-      <w:r>
-        <w:t>.</w:t>
+        <w:t>BACK END.</w:t>
       </w:r>
       <w:bookmarkEnd w:id="45"/>
     </w:p>
@@ -9337,6 +9239,9 @@
     </w:p>
     <w:p>
       <w:r>
+        <w:rPr>
+          <w:noProof/>
+        </w:rPr>
         <w:drawing>
           <wp:inline distT="0" distB="0" distL="0" distR="0" wp14:anchorId="4EA089C7" wp14:editId="7FD28582">
             <wp:extent cx="4582164" cy="4667901"/>
@@ -9388,38 +9293,45 @@
           <w:b/>
           <w:bCs/>
         </w:rPr>
-        <w:t>B</w:t>
-      </w:r>
+        <w:t>Bcryptjs</w:t>
+      </w:r>
+      <w:proofErr w:type="spellEnd"/>
+      <w:r>
+        <w:t>:</w:t>
+      </w:r>
+      <w:r>
+        <w:t xml:space="preserve"> </w:t>
+      </w:r>
+      <w:r>
+        <w:t xml:space="preserve">para </w:t>
+      </w:r>
+      <w:proofErr w:type="spellStart"/>
+      <w:r>
+        <w:t>incriptar</w:t>
+      </w:r>
+      <w:proofErr w:type="spellEnd"/>
+      <w:r>
+        <w:t xml:space="preserve"> la contraseña del </w:t>
+      </w:r>
+      <w:r>
+        <w:t>usuario</w:t>
+      </w:r>
+      <w:r>
+        <w:t xml:space="preserve"> y nos servirá para comparar y validar la contraseña</w:t>
+      </w:r>
+    </w:p>
+    <w:p>
+      <w:proofErr w:type="spellStart"/>
       <w:r>
         <w:rPr>
           <w:b/>
           <w:bCs/>
         </w:rPr>
-        <w:t>cryptjs</w:t>
+        <w:t>Dotenv</w:t>
       </w:r>
       <w:proofErr w:type="spellEnd"/>
       <w:r>
-        <w:t>:</w:t>
-      </w:r>
-      <w:r>
-        <w:t xml:space="preserve"> </w:t>
-      </w:r>
-      <w:r>
-        <w:t xml:space="preserve">para </w:t>
-      </w:r>
-      <w:proofErr w:type="spellStart"/>
-      <w:r>
-        <w:t>incriptar</w:t>
-      </w:r>
-      <w:proofErr w:type="spellEnd"/>
-      <w:r>
-        <w:t xml:space="preserve"> la contraseña del </w:t>
-      </w:r>
-      <w:r>
-        <w:t>usuario</w:t>
-      </w:r>
-      <w:r>
-        <w:t xml:space="preserve"> y nos servirá para comparar y validar la contraseña</w:t>
+        <w:t>: para crear las variables de entorno</w:t>
       </w:r>
     </w:p>
     <w:p>
@@ -9429,36 +9341,54 @@
           <w:b/>
           <w:bCs/>
         </w:rPr>
-        <w:t>D</w:t>
-      </w:r>
+        <w:t>express-validator</w:t>
+      </w:r>
+      <w:proofErr w:type="spellEnd"/>
+      <w:r>
+        <w:t xml:space="preserve">: para validar los </w:t>
+      </w:r>
+      <w:r>
+        <w:t xml:space="preserve">parámetros envidos a nuestros servicios </w:t>
+      </w:r>
+    </w:p>
+    <w:p>
+      <w:proofErr w:type="spellStart"/>
       <w:r>
         <w:rPr>
           <w:b/>
           <w:bCs/>
         </w:rPr>
-        <w:t>otenv</w:t>
+        <w:t>jsonwebtoken</w:t>
       </w:r>
       <w:proofErr w:type="spellEnd"/>
       <w:r>
-        <w:t>: para crear las variables de entorno</w:t>
-      </w:r>
-    </w:p>
-    <w:p>
-      <w:proofErr w:type="spellStart"/>
+        <w:t xml:space="preserve">: para generar la autentificación por token </w:t>
+      </w:r>
+    </w:p>
+    <w:p>
       <w:r>
         <w:rPr>
           <w:b/>
           <w:bCs/>
         </w:rPr>
-        <w:t>express-validator</w:t>
+        <w:t>mysql2</w:t>
+      </w:r>
+      <w:r>
+        <w:t xml:space="preserve">. Para interactuar con nuestra base </w:t>
+      </w:r>
+      <w:proofErr w:type="spellStart"/>
+      <w:r>
+        <w:t>mysql</w:t>
       </w:r>
       <w:proofErr w:type="spellEnd"/>
       <w:r>
-        <w:t xml:space="preserve">: para validar los </w:t>
-      </w:r>
-      <w:r>
-        <w:t xml:space="preserve">parámetros envidos a nuestros servicios </w:t>
-      </w:r>
+        <w:t xml:space="preserve"> y generar un </w:t>
+      </w:r>
+      <w:proofErr w:type="spellStart"/>
+      <w:r>
+        <w:t>crud</w:t>
+      </w:r>
+      <w:proofErr w:type="spellEnd"/>
     </w:p>
     <w:p>
       <w:proofErr w:type="spellStart"/>
@@ -9467,67 +9397,20 @@
           <w:b/>
           <w:bCs/>
         </w:rPr>
-        <w:t>jsonwebtoken</w:t>
+        <w:t>nodemon</w:t>
       </w:r>
       <w:proofErr w:type="spellEnd"/>
       <w:r>
-        <w:t xml:space="preserve">: para generar la autentificación por token </w:t>
-      </w:r>
-    </w:p>
-    <w:p>
+        <w:t>: permite actualizar el servidor cuando se realice un cambio se utilizara en modo desarrollo</w:t>
+      </w:r>
+    </w:p>
+    <w:p>
+      <w:proofErr w:type="spellStart"/>
       <w:r>
         <w:rPr>
           <w:b/>
           <w:bCs/>
         </w:rPr>
-        <w:t>mysql2</w:t>
-      </w:r>
-      <w:r>
-        <w:t xml:space="preserve">. Para interactuar con nuestra base </w:t>
-      </w:r>
-      <w:proofErr w:type="spellStart"/>
-      <w:r>
-        <w:t>mysql</w:t>
-      </w:r>
-      <w:proofErr w:type="spellEnd"/>
-      <w:r>
-        <w:t xml:space="preserve"> y generar un </w:t>
-      </w:r>
-      <w:proofErr w:type="spellStart"/>
-      <w:r>
-        <w:t>crud</w:t>
-      </w:r>
-      <w:proofErr w:type="spellEnd"/>
-    </w:p>
-    <w:p>
-      <w:proofErr w:type="spellStart"/>
-      <w:r>
-        <w:rPr>
-          <w:b/>
-          <w:bCs/>
-        </w:rPr>
-        <w:t>nodemon</w:t>
-      </w:r>
-      <w:proofErr w:type="spellEnd"/>
-      <w:r>
-        <w:t xml:space="preserve">: permite actualizar el servidor cuando se realice un cambio se </w:t>
-      </w:r>
-      <w:proofErr w:type="gramStart"/>
-      <w:r>
-        <w:t>utilizara</w:t>
-      </w:r>
-      <w:proofErr w:type="gramEnd"/>
-      <w:r>
-        <w:t xml:space="preserve"> en modo desarrollo</w:t>
-      </w:r>
-    </w:p>
-    <w:p>
-      <w:proofErr w:type="spellStart"/>
-      <w:r>
-        <w:rPr>
-          <w:b/>
-          <w:bCs/>
-        </w:rPr>
         <w:t>sequelize</w:t>
       </w:r>
       <w:proofErr w:type="spellEnd"/>
@@ -9567,6 +9450,9 @@
     </w:p>
     <w:p>
       <w:r>
+        <w:rPr>
+          <w:noProof/>
+        </w:rPr>
         <w:drawing>
           <wp:inline distT="0" distB="0" distL="0" distR="0" wp14:anchorId="61B61CAC" wp14:editId="04C6C783">
             <wp:extent cx="5819140" cy="4566285"/>
@@ -9614,17 +9500,12 @@
     </w:p>
     <w:p>
       <w:proofErr w:type="spellStart"/>
-      <w:proofErr w:type="gramStart"/>
       <w:r>
         <w:t>router.post</w:t>
       </w:r>
       <w:proofErr w:type="spellEnd"/>
       <w:r>
-        <w:t>(</w:t>
-      </w:r>
-      <w:proofErr w:type="gramEnd"/>
-      <w:r>
-        <w:t>"/</w:t>
+        <w:t>("/</w:t>
       </w:r>
       <w:proofErr w:type="spellStart"/>
       <w:r>
@@ -9667,17 +9548,12 @@
     </w:p>
     <w:p>
       <w:proofErr w:type="spellStart"/>
-      <w:proofErr w:type="gramStart"/>
       <w:r>
         <w:t>router.post</w:t>
       </w:r>
       <w:proofErr w:type="spellEnd"/>
       <w:r>
-        <w:t>(</w:t>
-      </w:r>
-      <w:proofErr w:type="gramEnd"/>
-      <w:r>
-        <w:t>"/</w:t>
+        <w:t>("/</w:t>
       </w:r>
       <w:proofErr w:type="spellStart"/>
       <w:r>
@@ -9799,29 +9675,44 @@
           <w:b/>
           <w:bCs/>
         </w:rPr>
-        <w:t xml:space="preserve">para la validación se creo validación.js que valida lo enviado el </w:t>
-      </w:r>
-      <w:proofErr w:type="spellStart"/>
+        <w:t>para la validación se creo validación.js que valida lo enviado e</w:t>
+      </w:r>
       <w:r>
         <w:rPr>
           <w:b/>
           <w:bCs/>
         </w:rPr>
-        <w:t>ws</w:t>
-      </w:r>
-      <w:proofErr w:type="spellEnd"/>
-    </w:p>
-    <w:p>
-      <w:pPr>
+        <w:t xml:space="preserve">n el </w:t>
+      </w:r>
+      <w:r>
         <w:rPr>
           <w:b/>
           <w:bCs/>
         </w:rPr>
-      </w:pPr>
+        <w:t xml:space="preserve"> </w:t>
+      </w:r>
+      <w:proofErr w:type="spellStart"/>
       <w:r>
         <w:rPr>
           <w:b/>
           <w:bCs/>
+        </w:rPr>
+        <w:t>ws</w:t>
+      </w:r>
+      <w:proofErr w:type="spellEnd"/>
+    </w:p>
+    <w:p>
+      <w:pPr>
+        <w:rPr>
+          <w:b/>
+          <w:bCs/>
+        </w:rPr>
+      </w:pPr>
+      <w:r>
+        <w:rPr>
+          <w:b/>
+          <w:bCs/>
+          <w:noProof/>
         </w:rPr>
         <w:drawing>
           <wp:inline distT="0" distB="0" distL="0" distR="0" wp14:anchorId="3C251079" wp14:editId="5F5B8C4B">
@@ -9881,7 +9772,6 @@
         <w:t xml:space="preserve">validación del token de creo el archivo </w:t>
       </w:r>
       <w:proofErr w:type="spellStart"/>
-      <w:proofErr w:type="gramStart"/>
       <w:r>
         <w:t>auth.</w:t>
       </w:r>
@@ -9889,7 +9779,6 @@
         <w:t>en</w:t>
       </w:r>
       <w:proofErr w:type="spellEnd"/>
-      <w:proofErr w:type="gramEnd"/>
       <w:r>
         <w:t xml:space="preserve"> donde utilizaremos </w:t>
       </w:r>
@@ -9909,27 +9798,21 @@
       <w:r>
         <w:t xml:space="preserve"> que nos generara al </w:t>
       </w:r>
-      <w:proofErr w:type="spellStart"/>
-      <w:r>
-        <w:t>accear</w:t>
-      </w:r>
-      <w:proofErr w:type="spellEnd"/>
+      <w:r>
+        <w:t>acezar</w:t>
+      </w:r>
       <w:r>
         <w:t xml:space="preserve"> </w:t>
       </w:r>
-      <w:proofErr w:type="spellStart"/>
-      <w:r>
-        <w:t>ala</w:t>
-      </w:r>
-      <w:proofErr w:type="spellEnd"/>
+      <w:r>
+        <w:t>a la</w:t>
+      </w:r>
       <w:r>
         <w:t xml:space="preserve"> </w:t>
       </w:r>
-      <w:proofErr w:type="spellStart"/>
-      <w:r>
-        <w:t>aplicacio</w:t>
-      </w:r>
-      <w:proofErr w:type="spellEnd"/>
+      <w:r>
+        <w:t>aplicación</w:t>
+      </w:r>
       <w:r>
         <w:t xml:space="preserve"> en la aplicación </w:t>
       </w:r>
@@ -9937,6 +9820,9 @@
     <w:p/>
     <w:p>
       <w:r>
+        <w:rPr>
+          <w:noProof/>
+        </w:rPr>
         <w:drawing>
           <wp:inline distT="0" distB="0" distL="0" distR="0" wp14:anchorId="696C559E" wp14:editId="56319CC0">
             <wp:extent cx="5391150" cy="4258091"/>
@@ -9995,6 +9881,9 @@
     <w:p/>
     <w:p>
       <w:r>
+        <w:rPr>
+          <w:noProof/>
+        </w:rPr>
         <w:drawing>
           <wp:inline distT="0" distB="0" distL="0" distR="0" wp14:anchorId="1BA9E255" wp14:editId="3FF7FDCB">
             <wp:extent cx="5819140" cy="3683000"/>
@@ -10047,11 +9936,9 @@
       <w:r>
         <w:t xml:space="preserve">el </w:t>
       </w:r>
-      <w:proofErr w:type="spellStart"/>
-      <w:r>
-        <w:t>login</w:t>
-      </w:r>
-      <w:proofErr w:type="spellEnd"/>
+      <w:r>
+        <w:t>Loguin</w:t>
+      </w:r>
       <w:r>
         <w:t xml:space="preserve"> </w:t>
       </w:r>
@@ -10076,6 +9963,9 @@
         <w:t xml:space="preserve"> </w:t>
       </w:r>
       <w:r>
+        <w:rPr>
+          <w:noProof/>
+        </w:rPr>
         <w:drawing>
           <wp:inline distT="0" distB="0" distL="0" distR="0" wp14:anchorId="7966C9D0" wp14:editId="52B1A2E9">
             <wp:extent cx="5561965" cy="4727575"/>
@@ -10126,18 +10016,19 @@
         <w:t xml:space="preserve">Y por </w:t>
       </w:r>
       <w:proofErr w:type="spellStart"/>
-      <w:proofErr w:type="gramStart"/>
       <w:r>
         <w:t>ultimo</w:t>
       </w:r>
       <w:proofErr w:type="spellEnd"/>
-      <w:proofErr w:type="gramEnd"/>
       <w:r>
         <w:t xml:space="preserve"> generamos el token</w:t>
       </w:r>
     </w:p>
     <w:p>
       <w:r>
+        <w:rPr>
+          <w:noProof/>
+        </w:rPr>
         <w:drawing>
           <wp:inline distT="0" distB="0" distL="0" distR="0" wp14:anchorId="1F923239" wp14:editId="3A670A66">
             <wp:extent cx="5819140" cy="1388110"/>
@@ -10217,17 +10108,7 @@
           <w:sz w:val="21"/>
           <w:szCs w:val="21"/>
         </w:rPr>
-        <w:t xml:space="preserve"> </w:t>
-      </w:r>
-      <w:proofErr w:type="gramStart"/>
-      <w:r>
-        <w:rPr>
-          <w:rFonts w:ascii="Consolas" w:eastAsia="Times New Roman" w:hAnsi="Consolas" w:cs="Times New Roman"/>
-          <w:color w:val="FFFFFF"/>
-          <w:sz w:val="21"/>
-          <w:szCs w:val="21"/>
-        </w:rPr>
-        <w:t xml:space="preserve">{ </w:t>
+        <w:t xml:space="preserve"> { </w:t>
       </w:r>
       <w:proofErr w:type="spellStart"/>
       <w:r>
@@ -10240,7 +10121,6 @@
         <w:t>Model</w:t>
       </w:r>
       <w:proofErr w:type="spellEnd"/>
-      <w:proofErr w:type="gramEnd"/>
       <w:r>
         <w:rPr>
           <w:rFonts w:ascii="Consolas" w:eastAsia="Times New Roman" w:hAnsi="Consolas" w:cs="Times New Roman"/>
@@ -11954,17 +11834,7 @@
           <w:sz w:val="21"/>
           <w:szCs w:val="21"/>
         </w:rPr>
-        <w:t xml:space="preserve">    </w:t>
-      </w:r>
-      <w:proofErr w:type="gramStart"/>
-      <w:r>
-        <w:rPr>
-          <w:rFonts w:ascii="Consolas" w:eastAsia="Times New Roman" w:hAnsi="Consolas" w:cs="Times New Roman"/>
-          <w:color w:val="FFFFFF"/>
-          <w:sz w:val="21"/>
-          <w:szCs w:val="21"/>
-        </w:rPr>
-        <w:t>},</w:t>
+        <w:t>    },</w:t>
       </w:r>
       <w:r>
         <w:rPr>
@@ -11973,17 +11843,7 @@
           <w:sz w:val="21"/>
           <w:szCs w:val="21"/>
         </w:rPr>
-        <w:t>apellido</w:t>
-      </w:r>
-      <w:proofErr w:type="gramEnd"/>
-      <w:r>
-        <w:rPr>
-          <w:rFonts w:ascii="Consolas" w:eastAsia="Times New Roman" w:hAnsi="Consolas" w:cs="Times New Roman"/>
-          <w:color w:val="9CDCFE"/>
-          <w:sz w:val="21"/>
-          <w:szCs w:val="21"/>
-        </w:rPr>
-        <w:t>:</w:t>
+        <w:t>apellido:</w:t>
       </w:r>
       <w:r>
         <w:rPr>
@@ -12297,17 +12157,7 @@
           <w:sz w:val="21"/>
           <w:szCs w:val="21"/>
         </w:rPr>
-        <w:t xml:space="preserve">    </w:t>
-      </w:r>
-      <w:proofErr w:type="gramStart"/>
-      <w:r>
-        <w:rPr>
-          <w:rFonts w:ascii="Consolas" w:eastAsia="Times New Roman" w:hAnsi="Consolas" w:cs="Times New Roman"/>
-          <w:color w:val="FFFFFF"/>
-          <w:sz w:val="21"/>
-          <w:szCs w:val="21"/>
-        </w:rPr>
-        <w:t>},</w:t>
+        <w:t>    },</w:t>
       </w:r>
       <w:proofErr w:type="spellStart"/>
       <w:r>
@@ -12320,7 +12170,6 @@
         <w:t>username</w:t>
       </w:r>
       <w:proofErr w:type="spellEnd"/>
-      <w:proofErr w:type="gramEnd"/>
       <w:r>
         <w:rPr>
           <w:rFonts w:ascii="Consolas" w:eastAsia="Times New Roman" w:hAnsi="Consolas" w:cs="Times New Roman"/>
@@ -13468,62 +13317,59 @@
         <w:pStyle w:val="Ttulo2"/>
       </w:pPr>
       <w:r>
-        <w:t>FRONT END</w:t>
-      </w:r>
+        <w:t>FRONT END.</w:t>
+      </w:r>
+    </w:p>
+    <w:p>
+      <w:r>
+        <w:t xml:space="preserve"> </w:t>
+      </w:r>
+    </w:p>
+    <w:p>
+      <w:r>
+        <w:t xml:space="preserve">Modificación en implementación de </w:t>
+      </w:r>
+      <w:proofErr w:type="spellStart"/>
+      <w:r>
+        <w:t>login</w:t>
+      </w:r>
+      <w:proofErr w:type="spellEnd"/>
+      <w:r>
+        <w:t xml:space="preserve">, para el </w:t>
+      </w:r>
+      <w:proofErr w:type="spellStart"/>
+      <w:r>
+        <w:t>front</w:t>
+      </w:r>
+      <w:proofErr w:type="spellEnd"/>
+      <w:r>
+        <w:t xml:space="preserve"> </w:t>
+      </w:r>
+      <w:proofErr w:type="spellStart"/>
+      <w:r>
+        <w:t>end</w:t>
+      </w:r>
+      <w:proofErr w:type="spellEnd"/>
+      <w:r>
+        <w:t xml:space="preserve"> se realizó un cambio en dónde implementaremos material </w:t>
+      </w:r>
+      <w:r>
+        <w:t>UI y se creara un sitio utilizando plantillas y componente de esta librería</w:t>
+      </w:r>
+    </w:p>
+    <w:p>
+      <w:r>
+        <w:t xml:space="preserve">Creando de esta manera una plataforma con </w:t>
+      </w:r>
+      <w:proofErr w:type="spellStart"/>
+      <w:r>
+        <w:t>dashboard</w:t>
+      </w:r>
+      <w:proofErr w:type="spellEnd"/>
       <w:r>
         <w:t>.</w:t>
       </w:r>
     </w:p>
-    <w:p>
-      <w:r>
-        <w:t xml:space="preserve"> </w:t>
-      </w:r>
-    </w:p>
-    <w:p>
-      <w:r>
-        <w:t xml:space="preserve">Modificación en implementación de </w:t>
-      </w:r>
-      <w:proofErr w:type="spellStart"/>
-      <w:r>
-        <w:t>login</w:t>
-      </w:r>
-      <w:proofErr w:type="spellEnd"/>
-      <w:r>
-        <w:t xml:space="preserve">, para el </w:t>
-      </w:r>
-      <w:proofErr w:type="spellStart"/>
-      <w:r>
-        <w:t>front</w:t>
-      </w:r>
-      <w:proofErr w:type="spellEnd"/>
-      <w:r>
-        <w:t xml:space="preserve"> </w:t>
-      </w:r>
-      <w:proofErr w:type="spellStart"/>
-      <w:r>
-        <w:t>end</w:t>
-      </w:r>
-      <w:proofErr w:type="spellEnd"/>
-      <w:r>
-        <w:t xml:space="preserve"> se realizó un cambio en dónde implementaremos material </w:t>
-      </w:r>
-      <w:r>
-        <w:t>UI y se creara un sitio utilizando plantillas y componente de esta librería</w:t>
-      </w:r>
-    </w:p>
-    <w:p>
-      <w:r>
-        <w:t xml:space="preserve">Creando de esta manera una plataforma con </w:t>
-      </w:r>
-      <w:proofErr w:type="spellStart"/>
-      <w:r>
-        <w:t>dashboard</w:t>
-      </w:r>
-      <w:proofErr w:type="spellEnd"/>
-      <w:r>
-        <w:t>.</w:t>
-      </w:r>
-    </w:p>
     <w:p/>
     <w:p>
       <w:pPr>
@@ -13535,6 +13381,9 @@
     </w:p>
     <w:p>
       <w:r>
+        <w:rPr>
+          <w:noProof/>
+        </w:rPr>
         <w:drawing>
           <wp:inline distT="0" distB="0" distL="0" distR="0" wp14:anchorId="255D4307" wp14:editId="03E0D1C4">
             <wp:extent cx="5819140" cy="3415030"/>
@@ -13580,14 +13429,14 @@
         <w:pStyle w:val="Ttulo3"/>
       </w:pPr>
       <w:r>
-        <w:t>Registro de cuenta</w:t>
-      </w:r>
-      <w:r>
-        <w:t>.</w:t>
-      </w:r>
-    </w:p>
-    <w:p>
-      <w:r>
+        <w:t>Registro de cuenta.</w:t>
+      </w:r>
+    </w:p>
+    <w:p>
+      <w:r>
+        <w:rPr>
+          <w:noProof/>
+        </w:rPr>
         <w:drawing>
           <wp:inline distT="0" distB="0" distL="0" distR="0" wp14:anchorId="273113EE" wp14:editId="560EB186">
             <wp:extent cx="5819140" cy="3404235"/>
@@ -13641,6 +13490,9 @@
     </w:p>
     <w:p>
       <w:r>
+        <w:rPr>
+          <w:noProof/>
+        </w:rPr>
         <w:drawing>
           <wp:inline distT="0" distB="0" distL="0" distR="0" wp14:anchorId="06D12086" wp14:editId="5E4F1A39">
             <wp:extent cx="5819140" cy="2819400"/>
@@ -13694,6 +13546,9 @@
     </w:p>
     <w:p>
       <w:r>
+        <w:rPr>
+          <w:noProof/>
+        </w:rPr>
         <w:drawing>
           <wp:inline distT="0" distB="0" distL="0" distR="0" wp14:anchorId="2E3EF36B" wp14:editId="17CEF8EF">
             <wp:extent cx="5819140" cy="2408555"/>
@@ -13737,14 +13592,14 @@
         <w:pStyle w:val="Ttulo3"/>
       </w:pPr>
       <w:r>
-        <w:t>Listado de libros</w:t>
-      </w:r>
-      <w:r>
-        <w:t>.</w:t>
-      </w:r>
-    </w:p>
-    <w:p>
-      <w:r>
+        <w:t>Listado de libros.</w:t>
+      </w:r>
+    </w:p>
+    <w:p>
+      <w:r>
+        <w:rPr>
+          <w:noProof/>
+        </w:rPr>
         <w:drawing>
           <wp:inline distT="0" distB="0" distL="0" distR="0" wp14:anchorId="4CAA8A97" wp14:editId="315CBDEB">
             <wp:extent cx="5819140" cy="2815590"/>
@@ -13794,15 +13649,15 @@
       </w:r>
       <w:proofErr w:type="spellEnd"/>
       <w:r>
-        <w:t xml:space="preserve"> libros</w:t>
-      </w:r>
-      <w:r>
-        <w:t>.</w:t>
+        <w:t xml:space="preserve"> libros.</w:t>
       </w:r>
     </w:p>
     <w:p/>
     <w:p>
       <w:r>
+        <w:rPr>
+          <w:noProof/>
+        </w:rPr>
         <w:drawing>
           <wp:inline distT="0" distB="0" distL="0" distR="0" wp14:anchorId="4315E1EC" wp14:editId="1CE27538">
             <wp:extent cx="5819140" cy="2739390"/>
@@ -13844,15 +13699,7 @@
     <w:p/>
     <w:p>
       <w:r>
-        <w:t xml:space="preserve">Se </w:t>
-      </w:r>
-      <w:proofErr w:type="gramStart"/>
-      <w:r>
-        <w:t>implementara</w:t>
-      </w:r>
-      <w:proofErr w:type="gramEnd"/>
-      <w:r>
-        <w:t xml:space="preserve"> autentificación con token a cada servicio </w:t>
+        <w:t xml:space="preserve">Se implementara autentificación con token a cada servicio </w:t>
       </w:r>
       <w:proofErr w:type="spellStart"/>
       <w:r>
@@ -13869,30 +13716,445 @@
     <w:p/>
     <w:p/>
     <w:p>
-      <w:pPr>
-        <w:rPr>
-          <w:u w:val="single"/>
-        </w:rPr>
-      </w:pPr>
       <w:r>
         <w:t xml:space="preserve">Ya implementado trataremos de implementarlo en </w:t>
       </w:r>
       <w:proofErr w:type="spellStart"/>
       <w:r>
-        <w:t>dokers</w:t>
+        <w:t>do</w:t>
+      </w:r>
+      <w:r>
+        <w:t>c</w:t>
+      </w:r>
+      <w:r>
+        <w:t>kers</w:t>
       </w:r>
       <w:proofErr w:type="spellEnd"/>
       <w:r>
         <w:t xml:space="preserve"> </w:t>
       </w:r>
     </w:p>
+    <w:p/>
+    <w:p>
+      <w:pPr>
+        <w:ind w:firstLine="0"/>
+      </w:pPr>
+      <w:r>
+        <w:br w:type="page"/>
+      </w:r>
+    </w:p>
+    <w:p/>
+    <w:p>
+      <w:pPr>
+        <w:pStyle w:val="Ttulo2"/>
+      </w:pPr>
+      <w:r>
+        <w:t>DOCKER</w:t>
+      </w:r>
+      <w:r>
+        <w:t>.</w:t>
+      </w:r>
+    </w:p>
+    <w:p>
+      <w:pPr>
+        <w:pStyle w:val="Ttulo3"/>
+      </w:pPr>
+      <w:r>
+        <w:t>DOCKER MYSQL</w:t>
+      </w:r>
+    </w:p>
+    <w:p>
+      <w:r>
+        <w:t xml:space="preserve">Para la implementación de un base </w:t>
+      </w:r>
+      <w:proofErr w:type="spellStart"/>
+      <w:r>
+        <w:t>mysql</w:t>
+      </w:r>
+      <w:proofErr w:type="spellEnd"/>
+      <w:r>
+        <w:t xml:space="preserve"> en </w:t>
+      </w:r>
+      <w:r>
+        <w:t xml:space="preserve">Docker lo que </w:t>
+      </w:r>
+      <w:proofErr w:type="spellStart"/>
+      <w:r>
+        <w:t>necitaremos</w:t>
+      </w:r>
+      <w:proofErr w:type="spellEnd"/>
+      <w:r>
+        <w:t xml:space="preserve"> es un archivo con las variables de entorno y un archivo </w:t>
+      </w:r>
+      <w:proofErr w:type="spellStart"/>
+      <w:r>
+        <w:t>docker-compose.yml</w:t>
+      </w:r>
+      <w:proofErr w:type="spellEnd"/>
+      <w:r>
+        <w:t xml:space="preserve"> para configura la creación de la imagen</w:t>
+      </w:r>
+    </w:p>
+    <w:p/>
+    <w:p>
+      <w:r>
+        <w:drawing>
+          <wp:inline distT="0" distB="0" distL="0" distR="0" wp14:anchorId="017EBB57" wp14:editId="7FC70BFE">
+            <wp:extent cx="3838575" cy="2356198"/>
+            <wp:effectExtent l="0" t="0" r="0" b="6350"/>
+            <wp:docPr id="1058946391" name="Imagen 1"/>
+            <wp:cNvGraphicFramePr>
+              <a:graphicFrameLocks xmlns:a="http://schemas.openxmlformats.org/drawingml/2006/main" noChangeAspect="1"/>
+            </wp:cNvGraphicFramePr>
+            <a:graphic xmlns:a="http://schemas.openxmlformats.org/drawingml/2006/main">
+              <a:graphicData uri="http://schemas.openxmlformats.org/drawingml/2006/picture">
+                <pic:pic xmlns:pic="http://schemas.openxmlformats.org/drawingml/2006/picture">
+                  <pic:nvPicPr>
+                    <pic:cNvPr id="1058946391" name=""/>
+                    <pic:cNvPicPr/>
+                  </pic:nvPicPr>
+                  <pic:blipFill>
+                    <a:blip r:embed="rId40"/>
+                    <a:stretch>
+                      <a:fillRect/>
+                    </a:stretch>
+                  </pic:blipFill>
+                  <pic:spPr>
+                    <a:xfrm>
+                      <a:off x="0" y="0"/>
+                      <a:ext cx="3844063" cy="2359566"/>
+                    </a:xfrm>
+                    <a:prstGeom prst="rect">
+                      <a:avLst/>
+                    </a:prstGeom>
+                  </pic:spPr>
+                </pic:pic>
+              </a:graphicData>
+            </a:graphic>
+          </wp:inline>
+        </w:drawing>
+      </w:r>
+    </w:p>
+    <w:p/>
+    <w:p>
+      <w:r>
+        <w:t xml:space="preserve">archivo </w:t>
+      </w:r>
+      <w:proofErr w:type="spellStart"/>
+      <w:r>
+        <w:t>docker-compose.yml</w:t>
+      </w:r>
+      <w:proofErr w:type="spellEnd"/>
+      <w:r>
+        <w:t xml:space="preserve"> , este archivo se configuro para la versión 3.8, se </w:t>
+      </w:r>
+      <w:proofErr w:type="spellStart"/>
+      <w:r>
+        <w:t>intalo</w:t>
+      </w:r>
+      <w:proofErr w:type="spellEnd"/>
+      <w:r>
+        <w:t xml:space="preserve"> </w:t>
+      </w:r>
+      <w:proofErr w:type="spellStart"/>
+      <w:r>
+        <w:t>mysql</w:t>
+      </w:r>
+      <w:proofErr w:type="spellEnd"/>
+      <w:r>
+        <w:t xml:space="preserve"> :8:0.35 y </w:t>
+      </w:r>
+      <w:proofErr w:type="spellStart"/>
+      <w:r>
+        <w:t>espesificamos</w:t>
+      </w:r>
+      <w:proofErr w:type="spellEnd"/>
+      <w:r>
+        <w:t xml:space="preserve"> la ruta .</w:t>
+      </w:r>
+      <w:proofErr w:type="spellStart"/>
+      <w:r>
+        <w:t>env</w:t>
+      </w:r>
+      <w:proofErr w:type="spellEnd"/>
+      <w:r>
+        <w:t xml:space="preserve"> de las </w:t>
+      </w:r>
+      <w:proofErr w:type="spellStart"/>
+      <w:r>
+        <w:t>varibles</w:t>
+      </w:r>
+      <w:proofErr w:type="spellEnd"/>
+    </w:p>
+    <w:p/>
+    <w:p/>
+    <w:p>
+      <w:r>
+        <w:drawing>
+          <wp:inline distT="0" distB="0" distL="0" distR="0" wp14:anchorId="4577A217" wp14:editId="208F2DAB">
+            <wp:extent cx="4362450" cy="2721528"/>
+            <wp:effectExtent l="0" t="0" r="0" b="3175"/>
+            <wp:docPr id="1634904421" name="Imagen 1"/>
+            <wp:cNvGraphicFramePr>
+              <a:graphicFrameLocks xmlns:a="http://schemas.openxmlformats.org/drawingml/2006/main" noChangeAspect="1"/>
+            </wp:cNvGraphicFramePr>
+            <a:graphic xmlns:a="http://schemas.openxmlformats.org/drawingml/2006/main">
+              <a:graphicData uri="http://schemas.openxmlformats.org/drawingml/2006/picture">
+                <pic:pic xmlns:pic="http://schemas.openxmlformats.org/drawingml/2006/picture">
+                  <pic:nvPicPr>
+                    <pic:cNvPr id="1634904421" name=""/>
+                    <pic:cNvPicPr/>
+                  </pic:nvPicPr>
+                  <pic:blipFill>
+                    <a:blip r:embed="rId41"/>
+                    <a:stretch>
+                      <a:fillRect/>
+                    </a:stretch>
+                  </pic:blipFill>
+                  <pic:spPr>
+                    <a:xfrm>
+                      <a:off x="0" y="0"/>
+                      <a:ext cx="4362450" cy="2721528"/>
+                    </a:xfrm>
+                    <a:prstGeom prst="rect">
+                      <a:avLst/>
+                    </a:prstGeom>
+                  </pic:spPr>
+                </pic:pic>
+              </a:graphicData>
+            </a:graphic>
+          </wp:inline>
+        </w:drawing>
+      </w:r>
+    </w:p>
+    <w:p/>
+    <w:p/>
+    <w:p>
+      <w:r>
+        <w:t>Ejecutamos el comando</w:t>
+      </w:r>
+      <w:r>
+        <w:t>:</w:t>
+      </w:r>
+      <w:r>
+        <w:t xml:space="preserve"> </w:t>
+      </w:r>
+      <w:proofErr w:type="spellStart"/>
+      <w:r>
+        <w:t>docker</w:t>
+      </w:r>
+      <w:proofErr w:type="spellEnd"/>
+      <w:r>
+        <w:t xml:space="preserve"> </w:t>
+      </w:r>
+      <w:proofErr w:type="spellStart"/>
+      <w:r>
+        <w:t>compose</w:t>
+      </w:r>
+      <w:proofErr w:type="spellEnd"/>
+      <w:r>
+        <w:t xml:space="preserve"> up  </w:t>
+      </w:r>
+    </w:p>
+    <w:p/>
+    <w:p>
+      <w:r>
+        <w:drawing>
+          <wp:inline distT="0" distB="0" distL="0" distR="0" wp14:anchorId="61807AF0" wp14:editId="2AE2D1CC">
+            <wp:extent cx="5819140" cy="2414270"/>
+            <wp:effectExtent l="0" t="0" r="0" b="5080"/>
+            <wp:docPr id="1552732022" name="Imagen 1"/>
+            <wp:cNvGraphicFramePr>
+              <a:graphicFrameLocks xmlns:a="http://schemas.openxmlformats.org/drawingml/2006/main" noChangeAspect="1"/>
+            </wp:cNvGraphicFramePr>
+            <a:graphic xmlns:a="http://schemas.openxmlformats.org/drawingml/2006/main">
+              <a:graphicData uri="http://schemas.openxmlformats.org/drawingml/2006/picture">
+                <pic:pic xmlns:pic="http://schemas.openxmlformats.org/drawingml/2006/picture">
+                  <pic:nvPicPr>
+                    <pic:cNvPr id="1552732022" name=""/>
+                    <pic:cNvPicPr/>
+                  </pic:nvPicPr>
+                  <pic:blipFill>
+                    <a:blip r:embed="rId42"/>
+                    <a:stretch>
+                      <a:fillRect/>
+                    </a:stretch>
+                  </pic:blipFill>
+                  <pic:spPr>
+                    <a:xfrm>
+                      <a:off x="0" y="0"/>
+                      <a:ext cx="5819140" cy="2414270"/>
+                    </a:xfrm>
+                    <a:prstGeom prst="rect">
+                      <a:avLst/>
+                    </a:prstGeom>
+                  </pic:spPr>
+                </pic:pic>
+              </a:graphicData>
+            </a:graphic>
+          </wp:inline>
+        </w:drawing>
+      </w:r>
+    </w:p>
+    <w:p/>
+    <w:p>
+      <w:r>
+        <w:t>La imagen se va creando</w:t>
+      </w:r>
+    </w:p>
+    <w:p/>
+    <w:p>
+      <w:r>
+        <w:t xml:space="preserve">Probamos la conexión </w:t>
+      </w:r>
+    </w:p>
+    <w:p>
+      <w:r>
+        <w:drawing>
+          <wp:inline distT="0" distB="0" distL="0" distR="0" wp14:anchorId="38FC2A9B" wp14:editId="23678AE1">
+            <wp:extent cx="5819140" cy="3931920"/>
+            <wp:effectExtent l="0" t="0" r="0" b="0"/>
+            <wp:docPr id="912808816" name="Imagen 1"/>
+            <wp:cNvGraphicFramePr>
+              <a:graphicFrameLocks xmlns:a="http://schemas.openxmlformats.org/drawingml/2006/main" noChangeAspect="1"/>
+            </wp:cNvGraphicFramePr>
+            <a:graphic xmlns:a="http://schemas.openxmlformats.org/drawingml/2006/main">
+              <a:graphicData uri="http://schemas.openxmlformats.org/drawingml/2006/picture">
+                <pic:pic xmlns:pic="http://schemas.openxmlformats.org/drawingml/2006/picture">
+                  <pic:nvPicPr>
+                    <pic:cNvPr id="912808816" name=""/>
+                    <pic:cNvPicPr/>
+                  </pic:nvPicPr>
+                  <pic:blipFill>
+                    <a:blip r:embed="rId43"/>
+                    <a:stretch>
+                      <a:fillRect/>
+                    </a:stretch>
+                  </pic:blipFill>
+                  <pic:spPr>
+                    <a:xfrm>
+                      <a:off x="0" y="0"/>
+                      <a:ext cx="5819140" cy="3931920"/>
+                    </a:xfrm>
+                    <a:prstGeom prst="rect">
+                      <a:avLst/>
+                    </a:prstGeom>
+                  </pic:spPr>
+                </pic:pic>
+              </a:graphicData>
+            </a:graphic>
+          </wp:inline>
+        </w:drawing>
+      </w:r>
+    </w:p>
+    <w:p/>
+    <w:p/>
+    <w:p>
+      <w:r>
+        <w:t>Ya en nuestro base de datos restauramos las tablas de nuestro proyecto.</w:t>
+      </w:r>
+    </w:p>
+    <w:p>
+      <w:r>
+        <w:drawing>
+          <wp:inline distT="0" distB="0" distL="0" distR="0" wp14:anchorId="7E071B32" wp14:editId="68B0272A">
+            <wp:extent cx="5819140" cy="4179570"/>
+            <wp:effectExtent l="0" t="0" r="0" b="0"/>
+            <wp:docPr id="511844812" name="Imagen 1"/>
+            <wp:cNvGraphicFramePr>
+              <a:graphicFrameLocks xmlns:a="http://schemas.openxmlformats.org/drawingml/2006/main" noChangeAspect="1"/>
+            </wp:cNvGraphicFramePr>
+            <a:graphic xmlns:a="http://schemas.openxmlformats.org/drawingml/2006/main">
+              <a:graphicData uri="http://schemas.openxmlformats.org/drawingml/2006/picture">
+                <pic:pic xmlns:pic="http://schemas.openxmlformats.org/drawingml/2006/picture">
+                  <pic:nvPicPr>
+                    <pic:cNvPr id="511844812" name=""/>
+                    <pic:cNvPicPr/>
+                  </pic:nvPicPr>
+                  <pic:blipFill>
+                    <a:blip r:embed="rId44"/>
+                    <a:stretch>
+                      <a:fillRect/>
+                    </a:stretch>
+                  </pic:blipFill>
+                  <pic:spPr>
+                    <a:xfrm>
+                      <a:off x="0" y="0"/>
+                      <a:ext cx="5819140" cy="4179570"/>
+                    </a:xfrm>
+                    <a:prstGeom prst="rect">
+                      <a:avLst/>
+                    </a:prstGeom>
+                  </pic:spPr>
+                </pic:pic>
+              </a:graphicData>
+            </a:graphic>
+          </wp:inline>
+        </w:drawing>
+      </w:r>
+    </w:p>
+    <w:p/>
+    <w:p>
+      <w:r>
+        <w:t xml:space="preserve">De esta manera ya tenemos creada nuestra base de datos en </w:t>
+      </w:r>
+      <w:proofErr w:type="spellStart"/>
+      <w:r>
+        <w:t>dockers</w:t>
+      </w:r>
+      <w:proofErr w:type="spellEnd"/>
+    </w:p>
+    <w:p/>
+    <w:p>
+      <w:r>
+        <w:rPr>
+          <w:noProof/>
+        </w:rPr>
+        <w:drawing>
+          <wp:inline distT="0" distB="0" distL="0" distR="0" wp14:anchorId="01E0AF03" wp14:editId="4E476196">
+            <wp:extent cx="5819140" cy="2851150"/>
+            <wp:effectExtent l="0" t="0" r="0" b="6350"/>
+            <wp:docPr id="2143522713" name="Imagen 1"/>
+            <wp:cNvGraphicFramePr>
+              <a:graphicFrameLocks xmlns:a="http://schemas.openxmlformats.org/drawingml/2006/main" noChangeAspect="1"/>
+            </wp:cNvGraphicFramePr>
+            <a:graphic xmlns:a="http://schemas.openxmlformats.org/drawingml/2006/main">
+              <a:graphicData uri="http://schemas.openxmlformats.org/drawingml/2006/picture">
+                <pic:pic xmlns:pic="http://schemas.openxmlformats.org/drawingml/2006/picture">
+                  <pic:nvPicPr>
+                    <pic:cNvPr id="2143522713" name=""/>
+                    <pic:cNvPicPr/>
+                  </pic:nvPicPr>
+                  <pic:blipFill>
+                    <a:blip r:embed="rId45"/>
+                    <a:stretch>
+                      <a:fillRect/>
+                    </a:stretch>
+                  </pic:blipFill>
+                  <pic:spPr>
+                    <a:xfrm>
+                      <a:off x="0" y="0"/>
+                      <a:ext cx="5819140" cy="2851150"/>
+                    </a:xfrm>
+                    <a:prstGeom prst="rect">
+                      <a:avLst/>
+                    </a:prstGeom>
+                  </pic:spPr>
+                </pic:pic>
+              </a:graphicData>
+            </a:graphic>
+          </wp:inline>
+        </w:drawing>
+      </w:r>
+    </w:p>
+    <w:p/>
     <w:sectPr>
-      <w:headerReference w:type="even" r:id="rId40"/>
-      <w:headerReference w:type="default" r:id="rId41"/>
-      <w:footerReference w:type="even" r:id="rId42"/>
-      <w:footerReference w:type="default" r:id="rId43"/>
-      <w:headerReference w:type="first" r:id="rId44"/>
-      <w:footerReference w:type="first" r:id="rId45"/>
+      <w:headerReference w:type="even" r:id="rId46"/>
+      <w:headerReference w:type="default" r:id="rId47"/>
+      <w:footerReference w:type="even" r:id="rId48"/>
+      <w:footerReference w:type="default" r:id="rId49"/>
+      <w:headerReference w:type="first" r:id="rId50"/>
+      <w:footerReference w:type="first" r:id="rId51"/>
       <w:pgSz w:w="12240" w:h="15840"/>
       <w:pgMar w:top="1528" w:right="1375" w:bottom="1339" w:left="1701" w:header="720" w:footer="464" w:gutter="0"/>
       <w:pgNumType w:start="0"/>
@@ -17456,7 +17718,7 @@
   <w:style w:type="paragraph" w:default="1" w:styleId="Normal">
     <w:name w:val="Normal"/>
     <w:qFormat/>
-    <w:rsid w:val="00187822"/>
+    <w:rsid w:val="000A16F0"/>
     <w:pPr>
       <w:ind w:hanging="10"/>
     </w:pPr>
@@ -19404,28 +19666,28 @@
 </file>
 
 <file path=customXml/item1.xml><?xml version="1.0" encoding="utf-8"?>
+<b:Sources xmlns:b="http://schemas.openxmlformats.org/officeDocument/2006/bibliography" xmlns="http://schemas.openxmlformats.org/officeDocument/2006/bibliography" SelectedStyle="\APASixthEditionOfficeOnline.xsl" StyleName="APA" Version="6"/>
+</file>
+
+<file path=customXml/item2.xml><?xml version="1.0" encoding="utf-8"?>
 <go:gDocsCustomXmlDataStorage xmlns:go="http://customooxmlschemas.google.com/" xmlns:r="http://schemas.openxmlformats.org/officeDocument/2006/relationships" uri="GoogleDocsCustomDataVersion1">
   <go:docsCustomData xmlns:go="http://customooxmlschemas.google.com/" roundtripDataSignature="AMtx7mgq6hKftbngBudlxYJuQuTG2MD/yA==">AMUW2mVP44AoSWxGfQlK3xsdmOEHbmDJuhNanRipvbFIwf75d+eQJfDD8TMjk/ctTnxsKJVD1oo4r0Y0m3idDydeqb522WfMwpPzifDzjCcmS696I9FphlU67r/RH/Ewvb1qaMmmO0mKnDMyqjaRbgEQuzdgmjM2zXHSgkHdIsl2LsFHn/NBq8sbwZtETQEzFzaHN7fTiTAhdZJE19Jyogi2BVNsm7Ss2BxMJ2u6fjOjL6UyLkTtqoo3Et0W34fkAlhZEmIDjqafFaHKIEYM7fmuzmN+/45TeAGWtBzNYHTFrtmOtquWnWShGrQFzd7rGPefCZYdt+UoM+BY3im7XlLevS/rrug0yAbkNaYM9qZvrOMc9VrnOP8=</go:docsCustomData>
 </go:gDocsCustomXmlDataStorage>
 </file>
 
-<file path=customXml/item2.xml><?xml version="1.0" encoding="utf-8"?>
-<b:Sources xmlns:b="http://schemas.openxmlformats.org/officeDocument/2006/bibliography" xmlns="http://schemas.openxmlformats.org/officeDocument/2006/bibliography" SelectedStyle="\APASixthEditionOfficeOnline.xsl" StyleName="APA" Version="6"/>
+<file path=customXml/itemProps1.xml><?xml version="1.0" encoding="utf-8"?>
+<ds:datastoreItem xmlns:ds="http://schemas.openxmlformats.org/officeDocument/2006/customXml" ds:itemID="{46B21CC2-533B-45CA-A861-F529BD4A915D}">
+  <ds:schemaRefs>
+    <ds:schemaRef ds:uri="http://schemas.openxmlformats.org/officeDocument/2006/bibliography"/>
+  </ds:schemaRefs>
+</ds:datastoreItem>
 </file>
 
-<file path=customXml/itemProps1.xml><?xml version="1.0" encoding="utf-8"?>
+<file path=customXml/itemProps2.xml><?xml version="1.0" encoding="utf-8"?>
 <ds:datastoreItem xmlns:ds="http://schemas.openxmlformats.org/officeDocument/2006/customXml" ds:itemID="{11111111-1234-1234-1234-123412341234}">
   <ds:schemaRefs>
     <ds:schemaRef ds:uri="http://customooxmlschemas.google.com/"/>
     <ds:schemaRef ds:uri="http://schemas.openxmlformats.org/officeDocument/2006/relationships"/>
   </ds:schemaRefs>
 </ds:datastoreItem>
-</file>
-
-<file path=customXml/itemProps2.xml><?xml version="1.0" encoding="utf-8"?>
-<ds:datastoreItem xmlns:ds="http://schemas.openxmlformats.org/officeDocument/2006/customXml" ds:itemID="{46B21CC2-533B-45CA-A861-F529BD4A915D}">
-  <ds:schemaRefs>
-    <ds:schemaRef ds:uri="http://schemas.openxmlformats.org/officeDocument/2006/bibliography"/>
-  </ds:schemaRefs>
-</ds:datastoreItem>
 </file>
</xml_diff>